<commit_message>
Updated ControlScheme to use Values instad of Buttons, Fixes a bug that caused input releses to be dropped on scene changes. Updated web to this version.
</commit_message>
<xml_diff>
--- a/CrossPlatformDevelopment - Design Document Ryan.docx
+++ b/CrossPlatformDevelopment - Design Document Ryan.docx
@@ -272,7 +272,7 @@
                   </wp:anchor>
                 </w:drawing>
               </mc:Choice>
-              <mc:Fallback xmlns:w16cex="http://schemas.microsoft.com/office/word/2018/wordml/cex" xmlns:w16="http://schemas.microsoft.com/office/word/2018/wordml" xmlns:arto="http://schemas.microsoft.com/office/word/2006/arto" xmlns:a="http://schemas.openxmlformats.org/drawingml/2006/main">
+              <mc:Fallback xmlns:a="http://schemas.openxmlformats.org/drawingml/2006/main" xmlns:arto="http://schemas.microsoft.com/office/word/2006/arto" xmlns:w16="http://schemas.microsoft.com/office/word/2018/wordml" xmlns:w16cex="http://schemas.microsoft.com/office/word/2018/wordml/cex">
                 <w:pict w14:anchorId="42F5FC0B">
                   <v:group id="Group 149" style="position:absolute;margin-left:0;margin-top:0;width:8in;height:95.7pt;z-index:251658242;mso-width-percent:941;mso-height-percent:121;mso-top-percent:23;mso-position-horizontal:center;mso-position-horizontal-relative:page;mso-position-vertical-relative:page;mso-width-percent:941;mso-height-percent:121;mso-top-percent:23" coordsize="73152,12161" coordorigin="" o:spid="_x0000_s1026" w14:anchorId="2223E8A0" o:gfxdata="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">
                     <v:shape id="Rectangle 51" style="position:absolute;width:73152;height:11303;visibility:visible;mso-wrap-style:square;v-text-anchor:middle" coordsize="7312660,1129665" o:spid="_x0000_s1027" fillcolor="#4472c4 [3204]" stroked="f" strokeweight="1pt" path="m,l7312660,r,1129665l3619500,733425,,1091565,,xe" o:gfxdata="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">
@@ -703,11 +703,7 @@
               </mc:Choice>
               <mc:Fallback>
                 <w:pict>
-                  <v:shapetype w14:anchorId="05BB443E" id="_x0000_t202" coordsize="21600,21600" o:spt="202" path="m,l,21600r21600,l21600,xe">
-                    <v:stroke joinstyle="miter"/>
-                    <v:path gradientshapeok="t" o:connecttype="rect"/>
-                  </v:shapetype>
-                  <v:shape id="Text Box 154" o:spid="_x0000_s1027" type="#_x0000_t202" style="position:absolute;margin-left:0;margin-top:0;width:592.9pt;height:287pt;z-index:251658240;visibility:visible;mso-wrap-style:square;mso-width-percent:941;mso-height-percent:363;mso-top-percent:300;mso-wrap-distance-left:9pt;mso-wrap-distance-top:0;mso-wrap-distance-right:9pt;mso-wrap-distance-bottom:0;mso-position-horizontal:center;mso-position-horizontal-relative:page;mso-position-vertical-relative:page;mso-width-percent:941;mso-height-percent:363;mso-top-percent:300;mso-width-relative:page;mso-height-relative:page;v-text-anchor:bottom" o:gfxdata="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" filled="f" stroked="f" strokeweight=".5pt">
+                  <v:shape w14:anchorId="05BB443E" id="Text Box 154" o:spid="_x0000_s1027" type="#_x0000_t202" style="position:absolute;margin-left:0;margin-top:0;width:592.9pt;height:287pt;z-index:251658240;visibility:visible;mso-wrap-style:square;mso-width-percent:941;mso-height-percent:363;mso-top-percent:300;mso-wrap-distance-left:9pt;mso-wrap-distance-top:0;mso-wrap-distance-right:9pt;mso-wrap-distance-bottom:0;mso-position-horizontal:center;mso-position-horizontal-relative:page;mso-position-vertical-relative:page;mso-width-percent:941;mso-height-percent:363;mso-top-percent:300;mso-width-relative:page;mso-height-relative:page;v-text-anchor:bottom" o:gfxdata="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" filled="f" stroked="f" strokeweight=".5pt">
                     <v:textbox inset="126pt,0,54pt,0">
                       <w:txbxContent>
                         <w:p>
@@ -967,25 +963,41 @@
           <w:tcPr>
             <w:tcW w:w="1696" w:type="dxa"/>
           </w:tcPr>
-          <w:p/>
+          <w:p>
+            <w:r>
+              <w:t>0.1.0</w:t>
+            </w:r>
+          </w:p>
         </w:tc>
         <w:tc>
           <w:tcPr>
             <w:tcW w:w="1560" w:type="dxa"/>
           </w:tcPr>
-          <w:p/>
+          <w:p>
+            <w:r>
+              <w:t>Ryan</w:t>
+            </w:r>
+          </w:p>
         </w:tc>
         <w:tc>
           <w:tcPr>
             <w:tcW w:w="1701" w:type="dxa"/>
           </w:tcPr>
-          <w:p/>
+          <w:p>
+            <w:r>
+              <w:t>04/09/2020</w:t>
+            </w:r>
+          </w:p>
         </w:tc>
         <w:tc>
           <w:tcPr>
             <w:tcW w:w="4393" w:type="dxa"/>
           </w:tcPr>
-          <w:p/>
+          <w:p>
+            <w:r>
+              <w:t>Filled in templated fields with limited info</w:t>
+            </w:r>
+          </w:p>
         </w:tc>
       </w:tr>
       <w:tr>
@@ -993,25 +1005,41 @@
           <w:tcPr>
             <w:tcW w:w="1696" w:type="dxa"/>
           </w:tcPr>
-          <w:p/>
+          <w:p>
+            <w:r>
+              <w:t>0.2.0</w:t>
+            </w:r>
+          </w:p>
         </w:tc>
         <w:tc>
           <w:tcPr>
             <w:tcW w:w="1560" w:type="dxa"/>
           </w:tcPr>
-          <w:p/>
+          <w:p>
+            <w:r>
+              <w:t>Ryan</w:t>
+            </w:r>
+          </w:p>
         </w:tc>
         <w:tc>
           <w:tcPr>
             <w:tcW w:w="1701" w:type="dxa"/>
           </w:tcPr>
-          <w:p/>
+          <w:p>
+            <w:r>
+              <w:t>09/09/2020</w:t>
+            </w:r>
+          </w:p>
         </w:tc>
         <w:tc>
           <w:tcPr>
             <w:tcW w:w="4393" w:type="dxa"/>
           </w:tcPr>
-          <w:p/>
+          <w:p>
+            <w:r>
+              <w:t>Fleshed out some provided info</w:t>
+            </w:r>
+          </w:p>
         </w:tc>
       </w:tr>
       <w:tr>
@@ -4649,10 +4677,7 @@
     <w:p>
       <w:bookmarkStart w:id="14" w:name="_Toc49774295"/>
       <w:r>
-        <w:t>G</w:t>
-      </w:r>
-      <w:r>
-        <w:t>amepad:</w:t>
+        <w:t>Gamepad:</w:t>
       </w:r>
     </w:p>
     <w:p>
@@ -5410,7 +5435,6 @@
       </w:r>
     </w:p>
     <w:p>
-      <w:bookmarkStart w:id="26" w:name="_GoBack"/>
       <w:r>
         <w:rPr>
           <w:noProof/>
@@ -5464,8 +5488,8 @@
           </wp:inline>
         </w:drawing>
       </w:r>
-      <w:bookmarkEnd w:id="26"/>
-    </w:p>
+    </w:p>
+    <w:p/>
     <w:p>
       <w:pPr>
         <w:pStyle w:val="Heading1"/>
@@ -5474,19 +5498,20 @@
           <w:numId w:val="4"/>
         </w:numPr>
       </w:pPr>
-      <w:bookmarkStart w:id="27" w:name="_Toc49774307"/>
-      <w:r>
+      <w:bookmarkStart w:id="26" w:name="_Toc49774307"/>
+      <w:r>
+        <w:lastRenderedPageBreak/>
         <w:t>Progress report and feedback Meeting Minutes</w:t>
       </w:r>
-      <w:bookmarkEnd w:id="27"/>
+      <w:bookmarkEnd w:id="26"/>
     </w:p>
     <w:p>
       <w:pPr>
         <w:pStyle w:val="Heading2"/>
       </w:pPr>
-      <w:bookmarkStart w:id="28" w:name="_Toc49774308"/>
-      <w:r>
-        <w:t>Friday 4</w:t>
+      <w:bookmarkStart w:id="27" w:name="_Toc49774309"/>
+      <w:r>
+        <w:t>Wednesday 9</w:t>
       </w:r>
       <w:r>
         <w:rPr>
@@ -5497,7 +5522,7 @@
       <w:r>
         <w:t xml:space="preserve"> September</w:t>
       </w:r>
-      <w:bookmarkEnd w:id="28"/>
+      <w:bookmarkEnd w:id="27"/>
     </w:p>
     <w:p>
       <w:r>
@@ -5513,8 +5538,28 @@
         </w:numPr>
       </w:pPr>
       <w:r>
-        <w:lastRenderedPageBreak/>
-        <w:t>Thing</w:t>
+        <w:t xml:space="preserve">Fireball, </w:t>
+      </w:r>
+      <w:proofErr w:type="spellStart"/>
+      <w:proofErr w:type="gramStart"/>
+      <w:r>
+        <w:t>MoveEntityAlongPlath</w:t>
+      </w:r>
+      <w:proofErr w:type="spellEnd"/>
+      <w:r>
+        <w:t>( and</w:t>
+      </w:r>
+      <w:proofErr w:type="gramEnd"/>
+      <w:r>
+        <w:t xml:space="preserve"> editor), </w:t>
+      </w:r>
+      <w:proofErr w:type="spellStart"/>
+      <w:r>
+        <w:t>HurtPlayerOnTouch</w:t>
+      </w:r>
+      <w:proofErr w:type="spellEnd"/>
+      <w:r>
+        <w:t xml:space="preserve"> components (scripts)</w:t>
       </w:r>
     </w:p>
     <w:p>
@@ -5526,7 +5571,36 @@
         </w:numPr>
       </w:pPr>
       <w:r>
-        <w:t>Thing</w:t>
+        <w:t>Fireball sprite, emission map, animation.</w:t>
+      </w:r>
+    </w:p>
+    <w:p>
+      <w:pPr>
+        <w:pStyle w:val="ListParagraph"/>
+        <w:numPr>
+          <w:ilvl w:val="0"/>
+          <w:numId w:val="12"/>
+        </w:numPr>
+      </w:pPr>
+      <w:r>
+        <w:t>Fireball prefab</w:t>
+      </w:r>
+    </w:p>
+    <w:p>
+      <w:pPr>
+        <w:pStyle w:val="ListParagraph"/>
+        <w:numPr>
+          <w:ilvl w:val="0"/>
+          <w:numId w:val="12"/>
+        </w:numPr>
+      </w:pPr>
+      <w:proofErr w:type="spellStart"/>
+      <w:r>
+        <w:t>FireballFollowPath</w:t>
+      </w:r>
+      <w:proofErr w:type="spellEnd"/>
+      <w:r>
+        <w:t xml:space="preserve"> prefab variant</w:t>
       </w:r>
     </w:p>
     <w:p>
@@ -5543,7 +5617,90 @@
         </w:numPr>
       </w:pPr>
       <w:r>
-        <w:t>Describe</w:t>
+        <w:t>Change camera to show fire jumping.</w:t>
+      </w:r>
+    </w:p>
+    <w:p>
+      <w:pPr>
+        <w:pStyle w:val="Heading2"/>
+      </w:pPr>
+      <w:bookmarkStart w:id="28" w:name="_Toc49774310"/>
+      <w:r>
+        <w:t>Thursday 10</w:t>
+      </w:r>
+      <w:r>
+        <w:rPr>
+          <w:vertAlign w:val="superscript"/>
+        </w:rPr>
+        <w:t>th</w:t>
+      </w:r>
+      <w:r>
+        <w:t xml:space="preserve"> September</w:t>
+      </w:r>
+      <w:bookmarkEnd w:id="28"/>
+    </w:p>
+    <w:p>
+      <w:r>
+        <w:t>Describe state of project</w:t>
+      </w:r>
+    </w:p>
+    <w:p>
+      <w:pPr>
+        <w:pStyle w:val="ListParagraph"/>
+        <w:numPr>
+          <w:ilvl w:val="0"/>
+          <w:numId w:val="12"/>
+        </w:numPr>
+      </w:pPr>
+      <w:r>
+        <w:t>Main Menu Actions</w:t>
+      </w:r>
+      <w:r>
+        <w:t xml:space="preserve"> </w:t>
+      </w:r>
+      <w:r>
+        <w:t>Thing</w:t>
+      </w:r>
+    </w:p>
+    <w:p>
+      <w:pPr>
+        <w:pStyle w:val="ListParagraph"/>
+        <w:numPr>
+          <w:ilvl w:val="0"/>
+          <w:numId w:val="12"/>
+        </w:numPr>
+      </w:pPr>
+      <w:r>
+        <w:t>Hp bar</w:t>
+      </w:r>
+    </w:p>
+    <w:p>
+      <w:pPr>
+        <w:pStyle w:val="ListParagraph"/>
+        <w:numPr>
+          <w:ilvl w:val="0"/>
+          <w:numId w:val="12"/>
+        </w:numPr>
+      </w:pPr>
+      <w:r>
+        <w:t>Player can die</w:t>
+      </w:r>
+    </w:p>
+    <w:p>
+      <w:pPr>
+        <w:pStyle w:val="ListParagraph"/>
+        <w:numPr>
+          <w:ilvl w:val="0"/>
+          <w:numId w:val="12"/>
+        </w:numPr>
+      </w:pPr>
+      <w:r>
+        <w:t>2D lights</w:t>
+      </w:r>
+    </w:p>
+    <w:p>
+      <w:r>
+        <w:t>Feedback from teacher and peers:</w:t>
       </w:r>
     </w:p>
     <w:p>
@@ -5555,7 +5712,7 @@
         </w:numPr>
       </w:pPr>
       <w:r>
-        <w:t>Describe</w:t>
+        <w:t>Add Lights</w:t>
       </w:r>
     </w:p>
     <w:p>
@@ -5567,7 +5724,19 @@
         </w:numPr>
       </w:pPr>
       <w:r>
-        <w:t>Describe</w:t>
+        <w:t>Add Tutorial</w:t>
+      </w:r>
+    </w:p>
+    <w:p>
+      <w:pPr>
+        <w:pStyle w:val="ListParagraph"/>
+        <w:numPr>
+          <w:ilvl w:val="0"/>
+          <w:numId w:val="10"/>
+        </w:numPr>
+      </w:pPr>
+      <w:r>
+        <w:t>Fix a visual bug on tiles</w:t>
       </w:r>
     </w:p>
     <w:p>
@@ -5615,9 +5784,9 @@
       <w:pPr>
         <w:pStyle w:val="Heading2"/>
       </w:pPr>
-      <w:bookmarkStart w:id="29" w:name="_Toc49774309"/>
-      <w:r>
-        <w:t>Wednesday 9</w:t>
+      <w:bookmarkStart w:id="29" w:name="_Toc49774311"/>
+      <w:r>
+        <w:t>Friday 11</w:t>
       </w:r>
       <w:r>
         <w:rPr>
@@ -5632,7 +5801,7 @@
     </w:p>
     <w:p>
       <w:r>
-        <w:t>Describe state of project</w:t>
+        <w:t>Describe what has been done since last time</w:t>
       </w:r>
     </w:p>
     <w:p>
@@ -5644,7 +5813,7 @@
         </w:numPr>
       </w:pPr>
       <w:r>
-        <w:t>Thing</w:t>
+        <w:t>Changed some lighting settings</w:t>
       </w:r>
     </w:p>
     <w:p>
@@ -5656,8 +5825,34 @@
         </w:numPr>
       </w:pPr>
       <w:r>
-        <w:t>Thing</w:t>
-      </w:r>
+        <w:t>Tutorial screen only appears on pc</w:t>
+      </w:r>
+    </w:p>
+    <w:p>
+      <w:pPr>
+        <w:pStyle w:val="ListParagraph"/>
+        <w:numPr>
+          <w:ilvl w:val="0"/>
+          <w:numId w:val="12"/>
+        </w:numPr>
+      </w:pPr>
+      <w:r>
+        <w:t>Change lighting settings.</w:t>
+      </w:r>
+    </w:p>
+    <w:p>
+      <w:pPr>
+        <w:pStyle w:val="ListParagraph"/>
+        <w:numPr>
+          <w:ilvl w:val="0"/>
+          <w:numId w:val="12"/>
+        </w:numPr>
+      </w:pPr>
+      <w:r>
+        <w:t>Added comments and tooltips to most scripts.</w:t>
+      </w:r>
+      <w:bookmarkStart w:id="30" w:name="_GoBack"/>
+      <w:bookmarkEnd w:id="30"/>
     </w:p>
     <w:p>
       <w:r>
@@ -5714,267 +5909,7 @@
         </w:numPr>
       </w:pPr>
       <w:r>
-        <w:t>Describe</w:t>
-      </w:r>
-    </w:p>
-    <w:p>
-      <w:pPr>
-        <w:pStyle w:val="ListParagraph"/>
-        <w:numPr>
-          <w:ilvl w:val="0"/>
-          <w:numId w:val="11"/>
-        </w:numPr>
-      </w:pPr>
-      <w:r>
-        <w:t>Describe</w:t>
-      </w:r>
-    </w:p>
-    <w:p>
-      <w:pPr>
-        <w:pStyle w:val="ListParagraph"/>
-        <w:numPr>
-          <w:ilvl w:val="0"/>
-          <w:numId w:val="11"/>
-        </w:numPr>
-      </w:pPr>
-      <w:r>
-        <w:t>Describe</w:t>
-      </w:r>
-    </w:p>
-    <w:p>
-      <w:pPr>
-        <w:pStyle w:val="Heading2"/>
-      </w:pPr>
-      <w:bookmarkStart w:id="30" w:name="_Toc49774310"/>
-      <w:r>
-        <w:t>Thursday 10</w:t>
-      </w:r>
-      <w:r>
-        <w:rPr>
-          <w:vertAlign w:val="superscript"/>
-        </w:rPr>
-        <w:t>th</w:t>
-      </w:r>
-      <w:r>
-        <w:t xml:space="preserve"> September</w:t>
-      </w:r>
-      <w:bookmarkEnd w:id="30"/>
-    </w:p>
-    <w:p>
-      <w:r>
-        <w:t>Describe state of project</w:t>
-      </w:r>
-    </w:p>
-    <w:p>
-      <w:pPr>
-        <w:pStyle w:val="ListParagraph"/>
-        <w:numPr>
-          <w:ilvl w:val="0"/>
-          <w:numId w:val="12"/>
-        </w:numPr>
-      </w:pPr>
-      <w:r>
-        <w:t>Thing</w:t>
-      </w:r>
-    </w:p>
-    <w:p>
-      <w:pPr>
-        <w:pStyle w:val="ListParagraph"/>
-        <w:numPr>
-          <w:ilvl w:val="0"/>
-          <w:numId w:val="12"/>
-        </w:numPr>
-      </w:pPr>
-      <w:r>
-        <w:t>Thing</w:t>
-      </w:r>
-    </w:p>
-    <w:p>
-      <w:r>
-        <w:t>Feedback from teacher and peers:</w:t>
-      </w:r>
-    </w:p>
-    <w:p>
-      <w:pPr>
-        <w:pStyle w:val="ListParagraph"/>
-        <w:numPr>
-          <w:ilvl w:val="0"/>
-          <w:numId w:val="10"/>
-        </w:numPr>
-      </w:pPr>
-      <w:r>
-        <w:t>Describe</w:t>
-      </w:r>
-    </w:p>
-    <w:p>
-      <w:pPr>
-        <w:pStyle w:val="ListParagraph"/>
-        <w:numPr>
-          <w:ilvl w:val="0"/>
-          <w:numId w:val="10"/>
-        </w:numPr>
-      </w:pPr>
-      <w:r>
-        <w:t>Describe</w:t>
-      </w:r>
-    </w:p>
-    <w:p>
-      <w:pPr>
-        <w:pStyle w:val="ListParagraph"/>
-        <w:numPr>
-          <w:ilvl w:val="0"/>
-          <w:numId w:val="10"/>
-        </w:numPr>
-      </w:pPr>
-      <w:r>
-        <w:t>Describe</w:t>
-      </w:r>
-    </w:p>
-    <w:p>
-      <w:r>
-        <w:t>Action Items:</w:t>
-      </w:r>
-    </w:p>
-    <w:p>
-      <w:pPr>
-        <w:pStyle w:val="ListParagraph"/>
-        <w:numPr>
-          <w:ilvl w:val="0"/>
-          <w:numId w:val="11"/>
-        </w:numPr>
-      </w:pPr>
-      <w:r>
-        <w:t>Describe</w:t>
-      </w:r>
-    </w:p>
-    <w:p>
-      <w:pPr>
-        <w:pStyle w:val="ListParagraph"/>
-        <w:numPr>
-          <w:ilvl w:val="0"/>
-          <w:numId w:val="11"/>
-        </w:numPr>
-      </w:pPr>
-      <w:r>
-        <w:t>Describe</w:t>
-      </w:r>
-    </w:p>
-    <w:p>
-      <w:pPr>
-        <w:pStyle w:val="ListParagraph"/>
-        <w:numPr>
-          <w:ilvl w:val="0"/>
-          <w:numId w:val="11"/>
-        </w:numPr>
-      </w:pPr>
-      <w:r>
-        <w:t>Describe</w:t>
-      </w:r>
-    </w:p>
-    <w:p>
-      <w:pPr>
-        <w:pStyle w:val="Heading2"/>
-      </w:pPr>
-      <w:bookmarkStart w:id="31" w:name="_Toc49774311"/>
-      <w:r>
         <w:lastRenderedPageBreak/>
-        <w:t>Friday 11</w:t>
-      </w:r>
-      <w:r>
-        <w:rPr>
-          <w:vertAlign w:val="superscript"/>
-        </w:rPr>
-        <w:t>th</w:t>
-      </w:r>
-      <w:r>
-        <w:t xml:space="preserve"> September</w:t>
-      </w:r>
-      <w:bookmarkEnd w:id="31"/>
-    </w:p>
-    <w:p>
-      <w:r>
-        <w:t>Describe what has been done since last time</w:t>
-      </w:r>
-    </w:p>
-    <w:p>
-      <w:pPr>
-        <w:pStyle w:val="ListParagraph"/>
-        <w:numPr>
-          <w:ilvl w:val="0"/>
-          <w:numId w:val="12"/>
-        </w:numPr>
-      </w:pPr>
-      <w:r>
-        <w:t>Thing</w:t>
-      </w:r>
-    </w:p>
-    <w:p>
-      <w:pPr>
-        <w:pStyle w:val="ListParagraph"/>
-        <w:numPr>
-          <w:ilvl w:val="0"/>
-          <w:numId w:val="12"/>
-        </w:numPr>
-      </w:pPr>
-      <w:r>
-        <w:t>Thing</w:t>
-      </w:r>
-    </w:p>
-    <w:p>
-      <w:r>
-        <w:t>Feedback from teacher and peers:</w:t>
-      </w:r>
-    </w:p>
-    <w:p>
-      <w:pPr>
-        <w:pStyle w:val="ListParagraph"/>
-        <w:numPr>
-          <w:ilvl w:val="0"/>
-          <w:numId w:val="10"/>
-        </w:numPr>
-      </w:pPr>
-      <w:r>
-        <w:t>Describe</w:t>
-      </w:r>
-    </w:p>
-    <w:p>
-      <w:pPr>
-        <w:pStyle w:val="ListParagraph"/>
-        <w:numPr>
-          <w:ilvl w:val="0"/>
-          <w:numId w:val="10"/>
-        </w:numPr>
-      </w:pPr>
-      <w:r>
-        <w:t>Describe</w:t>
-      </w:r>
-    </w:p>
-    <w:p>
-      <w:pPr>
-        <w:pStyle w:val="ListParagraph"/>
-        <w:numPr>
-          <w:ilvl w:val="0"/>
-          <w:numId w:val="10"/>
-        </w:numPr>
-      </w:pPr>
-      <w:r>
-        <w:t>Describe</w:t>
-      </w:r>
-    </w:p>
-    <w:p>
-      <w:r>
-        <w:t>Action Items:</w:t>
-      </w:r>
-    </w:p>
-    <w:p>
-      <w:pPr>
-        <w:pStyle w:val="ListParagraph"/>
-        <w:numPr>
-          <w:ilvl w:val="0"/>
-          <w:numId w:val="11"/>
-        </w:numPr>
-      </w:pPr>
-      <w:r>
         <w:t>Describe</w:t>
       </w:r>
     </w:p>
@@ -8574,6 +8509,15 @@
 </file>
 
 <file path=customXml/item1.xml><?xml version="1.0" encoding="utf-8"?>
+<?mso-contentType ?>
+<FormTemplates xmlns="http://schemas.microsoft.com/sharepoint/v3/contenttype/forms">
+  <Display>DocumentLibraryForm</Display>
+  <Edit>DocumentLibraryForm</Edit>
+  <New>DocumentLibraryForm</New>
+</FormTemplates>
+</file>
+
+<file path=customXml/item2.xml><?xml version="1.0" encoding="utf-8"?>
 <ct:contentTypeSchema xmlns:ct="http://schemas.microsoft.com/office/2006/metadata/contentType" xmlns:ma="http://schemas.microsoft.com/office/2006/metadata/properties/metaAttributes" ct:_="" ma:_="" ma:contentTypeName="Document" ma:contentTypeID="0x01010074F10D0031F0BF458937D03CD959F800" ma:contentTypeVersion="7" ma:contentTypeDescription="Create a new document." ma:contentTypeScope="" ma:versionID="cd5dc5177ce39f5eefd2d36a9017b873">
   <xsd:schema xmlns:xsd="http://www.w3.org/2001/XMLSchema" xmlns:xs="http://www.w3.org/2001/XMLSchema" xmlns:p="http://schemas.microsoft.com/office/2006/metadata/properties" xmlns:ns2="d3e75b01-560b-433b-b252-2f7f4dd541a7" targetNamespace="http://schemas.microsoft.com/office/2006/metadata/properties" ma:root="true" ma:fieldsID="78457aa718daa4f1f188928f54b95684" ns2:_="">
     <xsd:import namespace="d3e75b01-560b-433b-b252-2f7f4dd541a7"/>
@@ -8737,15 +8681,6 @@
 </ct:contentTypeSchema>
 </file>
 
-<file path=customXml/item2.xml><?xml version="1.0" encoding="utf-8"?>
-<?mso-contentType ?>
-<FormTemplates xmlns="http://schemas.microsoft.com/sharepoint/v3/contenttype/forms">
-  <Display>DocumentLibraryForm</Display>
-  <Edit>DocumentLibraryForm</Edit>
-  <New>DocumentLibraryForm</New>
-</FormTemplates>
-</file>
-
 <file path=customXml/item3.xml><?xml version="1.0" encoding="utf-8"?>
 <p:properties xmlns:p="http://schemas.microsoft.com/office/2006/metadata/properties" xmlns:xsi="http://www.w3.org/2001/XMLSchema-instance" xmlns:pc="http://schemas.microsoft.com/office/infopath/2007/PartnerControls">
   <documentManagement/>
@@ -8757,6 +8692,14 @@
 </file>
 
 <file path=customXml/itemProps1.xml><?xml version="1.0" encoding="utf-8"?>
+<ds:datastoreItem xmlns:ds="http://schemas.openxmlformats.org/officeDocument/2006/customXml" ds:itemID="{26BADB16-F778-4390-B3BD-D305E5FB0029}">
+  <ds:schemaRefs>
+    <ds:schemaRef ds:uri="http://schemas.microsoft.com/sharepoint/v3/contenttype/forms"/>
+  </ds:schemaRefs>
+</ds:datastoreItem>
+</file>
+
+<file path=customXml/itemProps2.xml><?xml version="1.0" encoding="utf-8"?>
 <ds:datastoreItem xmlns:ds="http://schemas.openxmlformats.org/officeDocument/2006/customXml" ds:itemID="{84FE7808-B688-48F8-AF1F-BC6ABC3FAE52}">
   <ds:schemaRefs>
     <ds:schemaRef ds:uri="http://schemas.microsoft.com/office/2006/metadata/contentType"/>
@@ -8774,14 +8717,6 @@
 </ds:datastoreItem>
 </file>
 
-<file path=customXml/itemProps2.xml><?xml version="1.0" encoding="utf-8"?>
-<ds:datastoreItem xmlns:ds="http://schemas.openxmlformats.org/officeDocument/2006/customXml" ds:itemID="{26BADB16-F778-4390-B3BD-D305E5FB0029}">
-  <ds:schemaRefs>
-    <ds:schemaRef ds:uri="http://schemas.microsoft.com/sharepoint/v3/contenttype/forms"/>
-  </ds:schemaRefs>
-</ds:datastoreItem>
-</file>
-
 <file path=customXml/itemProps3.xml><?xml version="1.0" encoding="utf-8"?>
 <ds:datastoreItem xmlns:ds="http://schemas.openxmlformats.org/officeDocument/2006/customXml" ds:itemID="{071FDEA6-ED5E-46A7-95B6-1C51358923E8}">
   <ds:schemaRefs>
@@ -8792,7 +8727,7 @@
 </file>
 
 <file path=customXml/itemProps4.xml><?xml version="1.0" encoding="utf-8"?>
-<ds:datastoreItem xmlns:ds="http://schemas.openxmlformats.org/officeDocument/2006/customXml" ds:itemID="{71F780C8-167A-442A-BB7F-9C2941181712}">
+<ds:datastoreItem xmlns:ds="http://schemas.openxmlformats.org/officeDocument/2006/customXml" ds:itemID="{A00A54F5-6C6D-4196-967D-51EE48554046}">
   <ds:schemaRefs>
     <ds:schemaRef ds:uri="http://schemas.openxmlformats.org/officeDocument/2006/bibliography"/>
   </ds:schemaRefs>

</xml_diff>

<commit_message>
Updated Design doc, Added music playing (Not currently in web build.)
</commit_message>
<xml_diff>
--- a/CrossPlatformDevelopment - Design Document Ryan.docx
+++ b/CrossPlatformDevelopment - Design Document Ryan.docx
@@ -272,7 +272,7 @@
                   </wp:anchor>
                 </w:drawing>
               </mc:Choice>
-              <mc:Fallback xmlns:a="http://schemas.openxmlformats.org/drawingml/2006/main" xmlns:arto="http://schemas.microsoft.com/office/word/2006/arto" xmlns:w16="http://schemas.microsoft.com/office/word/2018/wordml" xmlns:w16cex="http://schemas.microsoft.com/office/word/2018/wordml/cex">
+              <mc:Fallback xmlns:w16cex="http://schemas.microsoft.com/office/word/2018/wordml/cex" xmlns:w16="http://schemas.microsoft.com/office/word/2018/wordml" xmlns:arto="http://schemas.microsoft.com/office/word/2006/arto" xmlns:a="http://schemas.openxmlformats.org/drawingml/2006/main">
                 <w:pict w14:anchorId="42F5FC0B">
                   <v:group id="Group 149" style="position:absolute;margin-left:0;margin-top:0;width:8in;height:95.7pt;z-index:251658242;mso-width-percent:941;mso-height-percent:121;mso-top-percent:23;mso-position-horizontal:center;mso-position-horizontal-relative:page;mso-position-vertical-relative:page;mso-width-percent:941;mso-height-percent:121;mso-top-percent:23" coordsize="73152,12161" coordorigin="" o:spid="_x0000_s1026" w14:anchorId="2223E8A0" o:gfxdata="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">
                     <v:shape id="Rectangle 51" style="position:absolute;width:73152;height:11303;visibility:visible;mso-wrap-style:square;v-text-anchor:middle" coordsize="7312660,1129665" o:spid="_x0000_s1027" fillcolor="#4472c4 [3204]" stroked="f" strokeweight="1pt" path="m,l7312660,r,1129665l3619500,733425,,1091565,,xe" o:gfxdata="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">
@@ -1047,19 +1047,31 @@
           <w:tcPr>
             <w:tcW w:w="1696" w:type="dxa"/>
           </w:tcPr>
-          <w:p/>
+          <w:p>
+            <w:r>
+              <w:t>0.3.0</w:t>
+            </w:r>
+          </w:p>
         </w:tc>
         <w:tc>
           <w:tcPr>
             <w:tcW w:w="1560" w:type="dxa"/>
           </w:tcPr>
-          <w:p/>
+          <w:p>
+            <w:r>
+              <w:t>Ryan</w:t>
+            </w:r>
+          </w:p>
         </w:tc>
         <w:tc>
           <w:tcPr>
             <w:tcW w:w="1701" w:type="dxa"/>
           </w:tcPr>
-          <w:p/>
+          <w:p>
+            <w:r>
+              <w:t>16/09/2020</w:t>
+            </w:r>
+          </w:p>
         </w:tc>
         <w:tc>
           <w:tcPr>
@@ -3881,7 +3893,6 @@
       <w:bookmarkEnd w:id="2"/>
     </w:p>
     <w:p>
-      <w:proofErr w:type="gramStart"/>
       <w:r>
         <w:t>Proprietary/Unreal/Unity and version</w:t>
       </w:r>
@@ -3889,11 +3900,7 @@
         <w:t xml:space="preserve"> engine version number</w:t>
       </w:r>
       <w:r>
-        <w:t>,</w:t>
-      </w:r>
-      <w:proofErr w:type="gramEnd"/>
-      <w:r>
-        <w:t xml:space="preserve"> provide reason for choice</w:t>
+        <w:t>, provide reason for choice</w:t>
       </w:r>
     </w:p>
     <w:p>
@@ -3921,7 +3928,10 @@
       </w:r>
       <w:proofErr w:type="spellEnd"/>
       <w:r>
-        <w:t xml:space="preserve"> repo: &lt;insert link here&gt;</w:t>
+        <w:t xml:space="preserve"> repo: </w:t>
+      </w:r>
+      <w:r>
+        <w:t>https://github.com/Volpanic/Nova</w:t>
       </w:r>
     </w:p>
     <w:p>
@@ -3949,438 +3959,18 @@
       <w:bookmarkEnd w:id="4"/>
     </w:p>
     <w:p>
-      <w:pPr>
-        <w:ind w:left="480"/>
-      </w:pPr>
-      <w:r>
-        <w:t>&lt;Stat</w:t>
-      </w:r>
-      <w:r>
-        <w:t>e</w:t>
-      </w:r>
-      <w:r>
-        <w:t xml:space="preserve"> and explain the reason of use for any </w:t>
-      </w:r>
-      <w:r>
-        <w:t>third-party</w:t>
-      </w:r>
-      <w:r>
-        <w:t xml:space="preserve"> libraries</w:t>
-      </w:r>
-      <w:r>
-        <w:t>, assets from engine specific market places</w:t>
-      </w:r>
-      <w:r>
-        <w:t xml:space="preserve"> (Approval will be required)</w:t>
-      </w:r>
-      <w:r>
-        <w:t xml:space="preserve"> or</w:t>
-      </w:r>
-      <w:r>
-        <w:t xml:space="preserve"> packages</w:t>
-      </w:r>
+      <w:r>
+        <w:t xml:space="preserve">N/A everything used was an internal unity package and or made by </w:t>
+      </w:r>
+      <w:proofErr w:type="gramStart"/>
+      <w:r>
+        <w:t>myself</w:t>
+      </w:r>
+      <w:proofErr w:type="gramEnd"/>
       <w:r>
         <w:t>.</w:t>
       </w:r>
-      <w:r>
-        <w:br/>
-      </w:r>
-      <w:r>
-        <w:rPr>
-          <w:b/>
-          <w:u w:val="single"/>
-        </w:rPr>
-        <w:t xml:space="preserve">All </w:t>
-      </w:r>
-      <w:r>
-        <w:rPr>
-          <w:b/>
-          <w:u w:val="single"/>
-        </w:rPr>
-        <w:t>chosen</w:t>
-      </w:r>
-      <w:r>
-        <w:rPr>
-          <w:b/>
-          <w:u w:val="single"/>
-        </w:rPr>
-        <w:t xml:space="preserve"> third party</w:t>
-      </w:r>
-      <w:r>
-        <w:rPr>
-          <w:b/>
-          <w:u w:val="single"/>
-        </w:rPr>
-        <w:t xml:space="preserve"> libraries must be reviewed before adding to project by supervising </w:t>
-      </w:r>
-      <w:r>
-        <w:rPr>
-          <w:b/>
-          <w:u w:val="single"/>
-        </w:rPr>
-        <w:t>teacher and licenses must be checked</w:t>
-      </w:r>
-      <w:r>
-        <w:t>&gt;</w:t>
-      </w:r>
-    </w:p>
-    <w:p>
-      <w:pPr>
-        <w:ind w:left="480"/>
-      </w:pPr>
-    </w:p>
-    <w:tbl>
-      <w:tblPr>
-        <w:tblStyle w:val="TableGrid"/>
-        <w:tblW w:w="0" w:type="auto"/>
-        <w:tblInd w:w="480" w:type="dxa"/>
-        <w:tblLayout w:type="fixed"/>
-        <w:tblLook w:val="04A0" w:firstRow="1" w:lastRow="0" w:firstColumn="1" w:lastColumn="0" w:noHBand="0" w:noVBand="1"/>
-      </w:tblPr>
-      <w:tblGrid>
-        <w:gridCol w:w="2634"/>
-        <w:gridCol w:w="3685"/>
-        <w:gridCol w:w="2551"/>
-      </w:tblGrid>
-      <w:tr>
-        <w:tc>
-          <w:tcPr>
-            <w:tcW w:w="2634" w:type="dxa"/>
-          </w:tcPr>
-          <w:p>
-            <w:r>
-              <w:t>Asset Name</w:t>
-            </w:r>
-          </w:p>
-          <w:p>
-            <w:r>
-              <w:rPr>
-                <w:sz w:val="18"/>
-              </w:rPr>
-              <w:t>License</w:t>
-            </w:r>
-          </w:p>
-        </w:tc>
-        <w:tc>
-          <w:tcPr>
-            <w:tcW w:w="3685" w:type="dxa"/>
-          </w:tcPr>
-          <w:p>
-            <w:proofErr w:type="spellStart"/>
-            <w:r>
-              <w:t>Url</w:t>
-            </w:r>
-            <w:proofErr w:type="spellEnd"/>
-          </w:p>
-        </w:tc>
-        <w:tc>
-          <w:tcPr>
-            <w:tcW w:w="2551" w:type="dxa"/>
-          </w:tcPr>
-          <w:p>
-            <w:r>
-              <w:t>Reason for use</w:t>
-            </w:r>
-          </w:p>
-        </w:tc>
-      </w:tr>
-      <w:tr>
-        <w:tc>
-          <w:tcPr>
-            <w:tcW w:w="2634" w:type="dxa"/>
-          </w:tcPr>
-          <w:p>
-            <w:pPr>
-              <w:rPr>
-                <w:b/>
-                <w:sz w:val="18"/>
-              </w:rPr>
-            </w:pPr>
-            <w:r>
-              <w:rPr>
-                <w:b/>
-                <w:sz w:val="18"/>
-              </w:rPr>
-              <w:t>Example:</w:t>
-            </w:r>
-          </w:p>
-          <w:p>
-            <w:pPr>
-              <w:rPr>
-                <w:sz w:val="18"/>
-              </w:rPr>
-            </w:pPr>
-            <w:r>
-              <w:rPr>
-                <w:b/>
-                <w:sz w:val="18"/>
-              </w:rPr>
-              <w:t>Character Pack: Free Sample</w:t>
-            </w:r>
-            <w:r>
-              <w:rPr>
-                <w:sz w:val="18"/>
-              </w:rPr>
-              <w:br/>
-            </w:r>
-            <w:r>
-              <w:rPr>
-                <w:sz w:val="16"/>
-              </w:rPr>
-              <w:t>Free</w:t>
-            </w:r>
-            <w:r>
-              <w:rPr>
-                <w:sz w:val="16"/>
-              </w:rPr>
-              <w:t xml:space="preserve"> –</w:t>
-            </w:r>
-            <w:r>
-              <w:rPr>
-                <w:sz w:val="16"/>
-              </w:rPr>
-              <w:t>Unity</w:t>
-            </w:r>
-            <w:r>
-              <w:rPr>
-                <w:sz w:val="16"/>
-              </w:rPr>
-              <w:t xml:space="preserve"> Extension Asset</w:t>
-            </w:r>
-          </w:p>
-        </w:tc>
-        <w:tc>
-          <w:tcPr>
-            <w:tcW w:w="3685" w:type="dxa"/>
-          </w:tcPr>
-          <w:p>
-            <w:pPr>
-              <w:rPr>
-                <w:sz w:val="18"/>
-              </w:rPr>
-            </w:pPr>
-            <w:hyperlink r:id="rId13" w:history="1">
-              <w:r>
-                <w:rPr>
-                  <w:rStyle w:val="Hyperlink"/>
-                  <w:sz w:val="18"/>
-                </w:rPr>
-                <w:t>https://assetstore.unity.com/packages/3d/characters/humanoids/character-pack-free-sample-79870</w:t>
-              </w:r>
-            </w:hyperlink>
-          </w:p>
-        </w:tc>
-        <w:tc>
-          <w:tcPr>
-            <w:tcW w:w="2551" w:type="dxa"/>
-          </w:tcPr>
-          <w:p>
-            <w:pPr>
-              <w:rPr>
-                <w:sz w:val="18"/>
-              </w:rPr>
-            </w:pPr>
-            <w:r>
-              <w:rPr>
-                <w:sz w:val="18"/>
-              </w:rPr>
-              <w:t>Character asset use for main player in game.</w:t>
-            </w:r>
-          </w:p>
-        </w:tc>
-      </w:tr>
-      <w:tr>
-        <w:tc>
-          <w:tcPr>
-            <w:tcW w:w="2634" w:type="dxa"/>
-          </w:tcPr>
-          <w:p>
-            <w:pPr>
-              <w:rPr>
-                <w:sz w:val="18"/>
-              </w:rPr>
-            </w:pPr>
-          </w:p>
-        </w:tc>
-        <w:tc>
-          <w:tcPr>
-            <w:tcW w:w="3685" w:type="dxa"/>
-          </w:tcPr>
-          <w:p>
-            <w:pPr>
-              <w:rPr>
-                <w:sz w:val="18"/>
-              </w:rPr>
-            </w:pPr>
-          </w:p>
-        </w:tc>
-        <w:tc>
-          <w:tcPr>
-            <w:tcW w:w="2551" w:type="dxa"/>
-          </w:tcPr>
-          <w:p>
-            <w:pPr>
-              <w:rPr>
-                <w:sz w:val="18"/>
-              </w:rPr>
-            </w:pPr>
-          </w:p>
-        </w:tc>
-      </w:tr>
-      <w:tr>
-        <w:tc>
-          <w:tcPr>
-            <w:tcW w:w="2634" w:type="dxa"/>
-          </w:tcPr>
-          <w:p>
-            <w:pPr>
-              <w:rPr>
-                <w:sz w:val="18"/>
-              </w:rPr>
-            </w:pPr>
-          </w:p>
-        </w:tc>
-        <w:tc>
-          <w:tcPr>
-            <w:tcW w:w="3685" w:type="dxa"/>
-          </w:tcPr>
-          <w:p>
-            <w:pPr>
-              <w:rPr>
-                <w:sz w:val="18"/>
-              </w:rPr>
-            </w:pPr>
-          </w:p>
-        </w:tc>
-        <w:tc>
-          <w:tcPr>
-            <w:tcW w:w="2551" w:type="dxa"/>
-          </w:tcPr>
-          <w:p>
-            <w:pPr>
-              <w:rPr>
-                <w:sz w:val="18"/>
-              </w:rPr>
-            </w:pPr>
-          </w:p>
-        </w:tc>
-      </w:tr>
-      <w:tr>
-        <w:tc>
-          <w:tcPr>
-            <w:tcW w:w="2634" w:type="dxa"/>
-          </w:tcPr>
-          <w:p>
-            <w:pPr>
-              <w:rPr>
-                <w:sz w:val="18"/>
-              </w:rPr>
-            </w:pPr>
-          </w:p>
-        </w:tc>
-        <w:tc>
-          <w:tcPr>
-            <w:tcW w:w="3685" w:type="dxa"/>
-          </w:tcPr>
-          <w:p>
-            <w:pPr>
-              <w:rPr>
-                <w:sz w:val="18"/>
-              </w:rPr>
-            </w:pPr>
-          </w:p>
-        </w:tc>
-        <w:tc>
-          <w:tcPr>
-            <w:tcW w:w="2551" w:type="dxa"/>
-          </w:tcPr>
-          <w:p>
-            <w:pPr>
-              <w:rPr>
-                <w:sz w:val="18"/>
-              </w:rPr>
-            </w:pPr>
-          </w:p>
-        </w:tc>
-      </w:tr>
-      <w:tr>
-        <w:tc>
-          <w:tcPr>
-            <w:tcW w:w="2634" w:type="dxa"/>
-          </w:tcPr>
-          <w:p>
-            <w:pPr>
-              <w:rPr>
-                <w:sz w:val="18"/>
-              </w:rPr>
-            </w:pPr>
-          </w:p>
-        </w:tc>
-        <w:tc>
-          <w:tcPr>
-            <w:tcW w:w="3685" w:type="dxa"/>
-          </w:tcPr>
-          <w:p>
-            <w:pPr>
-              <w:rPr>
-                <w:sz w:val="18"/>
-              </w:rPr>
-            </w:pPr>
-          </w:p>
-        </w:tc>
-        <w:tc>
-          <w:tcPr>
-            <w:tcW w:w="2551" w:type="dxa"/>
-          </w:tcPr>
-          <w:p>
-            <w:pPr>
-              <w:rPr>
-                <w:sz w:val="18"/>
-              </w:rPr>
-            </w:pPr>
-          </w:p>
-        </w:tc>
-      </w:tr>
-      <w:tr>
-        <w:tc>
-          <w:tcPr>
-            <w:tcW w:w="2634" w:type="dxa"/>
-          </w:tcPr>
-          <w:p>
-            <w:pPr>
-              <w:rPr>
-                <w:sz w:val="18"/>
-              </w:rPr>
-            </w:pPr>
-          </w:p>
-        </w:tc>
-        <w:tc>
-          <w:tcPr>
-            <w:tcW w:w="3685" w:type="dxa"/>
-          </w:tcPr>
-          <w:p>
-            <w:pPr>
-              <w:rPr>
-                <w:sz w:val="18"/>
-              </w:rPr>
-            </w:pPr>
-          </w:p>
-        </w:tc>
-        <w:tc>
-          <w:tcPr>
-            <w:tcW w:w="2551" w:type="dxa"/>
-          </w:tcPr>
-          <w:p>
-            <w:pPr>
-              <w:rPr>
-                <w:sz w:val="18"/>
-              </w:rPr>
-            </w:pPr>
-          </w:p>
-        </w:tc>
-      </w:tr>
-    </w:tbl>
-    <w:p/>
+    </w:p>
     <w:p>
       <w:pPr>
         <w:pStyle w:val="Heading1"/>
@@ -4408,7 +3998,13 @@
     </w:p>
     <w:p>
       <w:r>
-        <w:t xml:space="preserve">Nova is a 2D linear platformer, the player will go through one large world instead of being level based. The main aim of the game is to navigate the caves and come out the over end. </w:t>
+        <w:t xml:space="preserve">Nova is a 2D linear platformer, the player will go through one large world instead of being level based. The main aim of the game is to navigate the caves and come out the </w:t>
+      </w:r>
+      <w:r>
+        <w:t>other</w:t>
+      </w:r>
+      <w:r>
+        <w:t xml:space="preserve"> end. </w:t>
       </w:r>
     </w:p>
     <w:p>
@@ -4482,45 +4078,18 @@
       <w:r>
         <w:t>PC – The intended platform of the game, no extra requirements are needed to deploy to PC.</w:t>
       </w:r>
+      <w:r>
+        <w:t xml:space="preserve"> Has keyboard and controller support.</w:t>
+      </w:r>
+    </w:p>
+    <w:p>
+      <w:r>
+        <w:t>Web – Same as PC.</w:t>
+      </w:r>
     </w:p>
     <w:p>
       <w:r>
         <w:t>Mobile – On Screen controls (Left and right arrow and jump).</w:t>
-      </w:r>
-    </w:p>
-    <w:p>
-      <w:r>
-        <w:t>PC, VR, Mobile</w:t>
-      </w:r>
-      <w:r>
-        <w:t>, etc</w:t>
-      </w:r>
-      <w:r>
-        <w:t xml:space="preserve">. </w:t>
-      </w:r>
-      <w:r>
-        <w:t xml:space="preserve">what are the requirements for deployment to each platform. </w:t>
-      </w:r>
-      <w:r>
-        <w:br/>
-      </w:r>
-      <w:r>
-        <w:t xml:space="preserve">Setup </w:t>
-      </w:r>
-      <w:r>
-        <w:t xml:space="preserve">process </w:t>
-      </w:r>
-      <w:r>
-        <w:t>has been outlined</w:t>
-      </w:r>
-      <w:r>
-        <w:t xml:space="preserve"> and detailed</w:t>
-      </w:r>
-      <w:r>
-        <w:t xml:space="preserve"> </w:t>
-      </w:r>
-      <w:r>
-        <w:t>&gt;</w:t>
       </w:r>
       <w:r>
         <w:br w:type="page"/>
@@ -4553,6 +4122,45 @@
           <w:numId w:val="8"/>
         </w:numPr>
       </w:pPr>
+      <w:r>
+        <w:t>Create a game the functions on mobile in a fully playable state.</w:t>
+      </w:r>
+    </w:p>
+    <w:p>
+      <w:pPr>
+        <w:pStyle w:val="ListParagraph"/>
+        <w:numPr>
+          <w:ilvl w:val="0"/>
+          <w:numId w:val="8"/>
+        </w:numPr>
+      </w:pPr>
+      <w:r>
+        <w:t>Controller support</w:t>
+      </w:r>
+    </w:p>
+    <w:p>
+      <w:pPr>
+        <w:pStyle w:val="ListParagraph"/>
+        <w:numPr>
+          <w:ilvl w:val="0"/>
+          <w:numId w:val="8"/>
+        </w:numPr>
+      </w:pPr>
+      <w:r>
+        <w:t>Menus that can be controlled with mouse, controller and keyboard.</w:t>
+      </w:r>
+    </w:p>
+    <w:p>
+      <w:pPr>
+        <w:pStyle w:val="ListParagraph"/>
+        <w:numPr>
+          <w:ilvl w:val="0"/>
+          <w:numId w:val="8"/>
+        </w:numPr>
+      </w:pPr>
+      <w:r>
+        <w:t>2D platformer in unity (Trust me it’s harder than it looks to get one that feels remotely good)</w:t>
+      </w:r>
     </w:p>
     <w:p/>
     <w:p>
@@ -4621,17 +4229,6 @@
       <w:bookmarkEnd w:id="11"/>
     </w:p>
     <w:p>
-      <w:r>
-        <w:t>State the proposed control scheme</w:t>
-      </w:r>
-      <w:r>
-        <w:t xml:space="preserve"> for each platform</w:t>
-      </w:r>
-      <w:r>
-        <w:br/>
-      </w:r>
-    </w:p>
-    <w:p>
       <w:pPr>
         <w:pStyle w:val="Heading2"/>
       </w:pPr>
@@ -4787,15 +4384,15 @@
         <w:br/>
       </w:r>
       <w:r>
-        <w:t xml:space="preserve">Since the player is a fire elemental, when they </w:t>
+        <w:t xml:space="preserve">Since the player is a fire elemental, when they make contact with </w:t>
       </w:r>
       <w:proofErr w:type="gramStart"/>
       <w:r>
-        <w:t>make contact with</w:t>
+        <w:t>fire</w:t>
       </w:r>
       <w:proofErr w:type="gramEnd"/>
       <w:r>
-        <w:t xml:space="preserve"> fire they are boosted high into the air.</w:t>
+        <w:t xml:space="preserve"> they are boosted high into the air.</w:t>
       </w:r>
       <w:r>
         <w:br/>
@@ -4816,13 +4413,10 @@
     </w:p>
     <w:p>
       <w:r>
-        <w:t xml:space="preserve">Water droplets, other water </w:t>
-      </w:r>
-      <w:r>
-        <w:rPr>
-          <w:color w:val="FF0000"/>
-        </w:rPr>
-        <w:t>AGHASDHASDH Add here later</w:t>
+        <w:t>Water droplets</w:t>
+      </w:r>
+      <w:r>
+        <w:t xml:space="preserve"> and rising water.</w:t>
       </w:r>
     </w:p>
     <w:p>
@@ -4850,7 +4444,7 @@
         <w:rPr>
           <w:color w:val="FF0000"/>
         </w:rPr>
-        <w:t>UMMMMMMMMM</w:t>
+        <w:t>See Above.</w:t>
       </w:r>
     </w:p>
     <w:p>
@@ -4868,7 +4462,7 @@
     </w:p>
     <w:p>
       <w:r>
-        <w:t>There’re no real collectables in the game. I guess I can put the Save Points here.</w:t>
+        <w:t>N/A</w:t>
       </w:r>
     </w:p>
     <w:p>
@@ -4903,30 +4497,41 @@
       </w:pPr>
       <w:bookmarkStart w:id="18" w:name="_Toc49774298"/>
       <w:r>
-        <w:t>Audio</w:t>
+        <w:t>Audi</w:t>
+      </w:r>
+      <w:bookmarkStart w:id="19" w:name="_GoBack"/>
+      <w:bookmarkEnd w:id="19"/>
+      <w:r>
+        <w:t>o</w:t>
       </w:r>
       <w:bookmarkEnd w:id="18"/>
     </w:p>
     <w:p>
       <w:pPr>
         <w:rPr>
-          <w:color w:val="FF0000"/>
+          <w:color w:val="000000" w:themeColor="text1"/>
         </w:rPr>
       </w:pPr>
       <w:r>
         <w:rPr>
-          <w:color w:val="FF0000"/>
+          <w:color w:val="000000" w:themeColor="text1"/>
         </w:rPr>
-        <w:t xml:space="preserve">Describe audio requirements. Sounds Effects, Ambient music </w:t>
-      </w:r>
-      <w:proofErr w:type="spellStart"/>
+        <w:t xml:space="preserve">A few sound effects such as player footsteps and a sound when a fire boost is activated. Some ambient wind tracks we’re used to add some texture to the audio. The games theme was composed by </w:t>
+      </w:r>
+      <w:proofErr w:type="gramStart"/>
       <w:r>
         <w:rPr>
-          <w:color w:val="FF0000"/>
+          <w:color w:val="000000" w:themeColor="text1"/>
         </w:rPr>
-        <w:t>etc</w:t>
-      </w:r>
-      <w:proofErr w:type="spellEnd"/>
+        <w:t>myself</w:t>
+      </w:r>
+      <w:proofErr w:type="gramEnd"/>
+      <w:r>
+        <w:rPr>
+          <w:color w:val="000000" w:themeColor="text1"/>
+        </w:rPr>
+        <w:t xml:space="preserve"> and made to sound very open.</w:t>
+      </w:r>
     </w:p>
     <w:p>
       <w:pPr>
@@ -4936,11 +4541,11 @@
           <w:numId w:val="4"/>
         </w:numPr>
       </w:pPr>
-      <w:bookmarkStart w:id="19" w:name="_Toc49774299"/>
+      <w:bookmarkStart w:id="20" w:name="_Toc49774299"/>
       <w:r>
         <w:t>Artificial Intelligence</w:t>
       </w:r>
-      <w:bookmarkEnd w:id="19"/>
+      <w:bookmarkEnd w:id="20"/>
       <w:r>
         <w:t xml:space="preserve"> </w:t>
       </w:r>
@@ -4948,44 +4553,14 @@
     <w:p>
       <w:pPr>
         <w:rPr>
-          <w:color w:val="FF0000"/>
+          <w:color w:val="000000" w:themeColor="text1"/>
         </w:rPr>
       </w:pPr>
       <w:r>
         <w:rPr>
-          <w:color w:val="FF0000"/>
+          <w:color w:val="000000" w:themeColor="text1"/>
         </w:rPr>
-        <w:t xml:space="preserve">Describe how </w:t>
-      </w:r>
-      <w:r>
-        <w:rPr>
-          <w:color w:val="FF0000"/>
-        </w:rPr>
-        <w:t xml:space="preserve">your </w:t>
-      </w:r>
-      <w:r>
-        <w:rPr>
-          <w:color w:val="FF0000"/>
-        </w:rPr>
-        <w:t>AI</w:t>
-      </w:r>
-      <w:r>
-        <w:rPr>
-          <w:color w:val="FF0000"/>
-        </w:rPr>
-        <w:t xml:space="preserve"> will</w:t>
-      </w:r>
-      <w:r>
-        <w:rPr>
-          <w:color w:val="FF0000"/>
-        </w:rPr>
-        <w:t xml:space="preserve"> works, i.e. state machine, fuzzy logic, GOAP. Describe the various </w:t>
-      </w:r>
-      <w:r>
-        <w:rPr>
-          <w:color w:val="FF0000"/>
-        </w:rPr>
-        <w:t>behaviors</w:t>
+        <w:t>N/A</w:t>
       </w:r>
     </w:p>
     <w:p>
@@ -4996,11 +4571,11 @@
           <w:numId w:val="4"/>
         </w:numPr>
       </w:pPr>
-      <w:bookmarkStart w:id="20" w:name="_Toc49774300"/>
+      <w:bookmarkStart w:id="21" w:name="_Toc49774300"/>
       <w:r>
         <w:t>Game Flow</w:t>
       </w:r>
-      <w:bookmarkEnd w:id="20"/>
+      <w:bookmarkEnd w:id="21"/>
       <w:r>
         <w:t xml:space="preserve"> </w:t>
       </w:r>
@@ -5017,11 +4592,11 @@
       <w:r>
         <w:t xml:space="preserve"> </w:t>
       </w:r>
-      <w:bookmarkStart w:id="21" w:name="_Toc49774301"/>
+      <w:bookmarkStart w:id="22" w:name="_Toc49774301"/>
       <w:r>
         <w:t>‘Mission’ / ‘Level’ structure</w:t>
       </w:r>
-      <w:bookmarkEnd w:id="21"/>
+      <w:bookmarkEnd w:id="22"/>
       <w:r>
         <w:t xml:space="preserve"> </w:t>
       </w:r>
@@ -5040,14 +4615,14 @@
         </w:numPr>
         <w:ind w:left="480"/>
       </w:pPr>
-      <w:bookmarkStart w:id="22" w:name="_Toc49774302"/>
+      <w:bookmarkStart w:id="23" w:name="_Toc49774302"/>
       <w:r>
         <w:t>Objectives</w:t>
       </w:r>
       <w:r>
         <w:t>/Goal</w:t>
       </w:r>
-      <w:bookmarkEnd w:id="22"/>
+      <w:bookmarkEnd w:id="23"/>
       <w:r>
         <w:t xml:space="preserve"> </w:t>
       </w:r>
@@ -5165,7 +4740,6 @@
           <w:szCs w:val="32"/>
           <w:lang w:val="en-US"/>
         </w:rPr>
-        <w:lastRenderedPageBreak/>
         <w:t>Items</w:t>
       </w:r>
       <w:r>
@@ -5206,11 +4780,11 @@
           <w:numId w:val="4"/>
         </w:numPr>
       </w:pPr>
-      <w:bookmarkStart w:id="23" w:name="_Toc49774303"/>
+      <w:bookmarkStart w:id="24" w:name="_Toc49774303"/>
       <w:r>
         <w:t>Interface</w:t>
       </w:r>
-      <w:bookmarkEnd w:id="23"/>
+      <w:bookmarkEnd w:id="24"/>
       <w:r>
         <w:t xml:space="preserve"> </w:t>
       </w:r>
@@ -5224,11 +4798,11 @@
         </w:numPr>
         <w:ind w:left="480"/>
       </w:pPr>
-      <w:bookmarkStart w:id="24" w:name="_Toc49774304"/>
+      <w:bookmarkStart w:id="25" w:name="_Toc49774304"/>
       <w:r>
         <w:t>Menu</w:t>
       </w:r>
-      <w:bookmarkEnd w:id="24"/>
+      <w:bookmarkEnd w:id="25"/>
       <w:r>
         <w:t xml:space="preserve"> </w:t>
       </w:r>
@@ -5278,11 +4852,11 @@
         </w:numPr>
         <w:ind w:left="480"/>
       </w:pPr>
-      <w:bookmarkStart w:id="25" w:name="_Toc49774306"/>
+      <w:bookmarkStart w:id="26" w:name="_Toc49774306"/>
       <w:r>
         <w:t>UI/HUD</w:t>
       </w:r>
-      <w:bookmarkEnd w:id="25"/>
+      <w:bookmarkEnd w:id="26"/>
     </w:p>
     <w:p>
       <w:r>
@@ -5331,6 +4905,67 @@
                 <pic:pic xmlns:pic="http://schemas.openxmlformats.org/drawingml/2006/picture">
                   <pic:nvPicPr>
                     <pic:cNvPr id="0" name="Picture 8"/>
+                    <pic:cNvPicPr>
+                      <a:picLocks noChangeAspect="1" noChangeArrowheads="1"/>
+                    </pic:cNvPicPr>
+                  </pic:nvPicPr>
+                  <pic:blipFill>
+                    <a:blip r:embed="rId13">
+                      <a:extLst>
+                        <a:ext uri="{28A0092B-C50C-407E-A947-70E740481C1C}">
+                          <a14:useLocalDpi xmlns:a14="http://schemas.microsoft.com/office/drawing/2010/main" val="0"/>
+                        </a:ext>
+                      </a:extLst>
+                    </a:blip>
+                    <a:srcRect/>
+                    <a:stretch>
+                      <a:fillRect/>
+                    </a:stretch>
+                  </pic:blipFill>
+                  <pic:spPr bwMode="auto">
+                    <a:xfrm>
+                      <a:off x="0" y="0"/>
+                      <a:ext cx="5943600" cy="3343275"/>
+                    </a:xfrm>
+                    <a:prstGeom prst="rect">
+                      <a:avLst/>
+                    </a:prstGeom>
+                    <a:noFill/>
+                    <a:ln>
+                      <a:noFill/>
+                    </a:ln>
+                  </pic:spPr>
+                </pic:pic>
+              </a:graphicData>
+            </a:graphic>
+          </wp:inline>
+        </w:drawing>
+      </w:r>
+    </w:p>
+    <w:p>
+      <w:r>
+        <w:t>Gameplay</w:t>
+      </w:r>
+    </w:p>
+    <w:p>
+      <w:r>
+        <w:rPr>
+          <w:noProof/>
+        </w:rPr>
+        <w:lastRenderedPageBreak/>
+        <w:drawing>
+          <wp:inline distT="0" distB="0" distL="0" distR="0" wp14:anchorId="105F0F63" wp14:editId="4E627026">
+            <wp:extent cx="5943600" cy="3343275"/>
+            <wp:effectExtent l="0" t="0" r="0" b="9525"/>
+            <wp:docPr id="8" name="Picture 8"/>
+            <wp:cNvGraphicFramePr>
+              <a:graphicFrameLocks xmlns:a="http://schemas.openxmlformats.org/drawingml/2006/main" noChangeAspect="1"/>
+            </wp:cNvGraphicFramePr>
+            <a:graphic xmlns:a="http://schemas.openxmlformats.org/drawingml/2006/main">
+              <a:graphicData uri="http://schemas.openxmlformats.org/drawingml/2006/picture">
+                <pic:pic xmlns:pic="http://schemas.openxmlformats.org/drawingml/2006/picture">
+                  <pic:nvPicPr>
+                    <pic:cNvPr id="0" name="Picture 9"/>
                     <pic:cNvPicPr>
                       <a:picLocks noChangeAspect="1" noChangeArrowheads="1"/>
                     </pic:cNvPicPr>
@@ -5370,7 +5005,7 @@
     </w:p>
     <w:p>
       <w:r>
-        <w:t>Gameplay</w:t>
+        <w:t>Gameplay Mobile</w:t>
       </w:r>
     </w:p>
     <w:p>
@@ -5378,12 +5013,11 @@
         <w:rPr>
           <w:noProof/>
         </w:rPr>
-        <w:lastRenderedPageBreak/>
         <w:drawing>
-          <wp:inline distT="0" distB="0" distL="0" distR="0" wp14:anchorId="105F0F63" wp14:editId="4E627026">
+          <wp:inline distT="0" distB="0" distL="0" distR="0" wp14:anchorId="085E4690" wp14:editId="1AE9ACD8">
             <wp:extent cx="5943600" cy="3343275"/>
             <wp:effectExtent l="0" t="0" r="0" b="9525"/>
-            <wp:docPr id="8" name="Picture 8"/>
+            <wp:docPr id="9" name="Picture 9"/>
             <wp:cNvGraphicFramePr>
               <a:graphicFrameLocks xmlns:a="http://schemas.openxmlformats.org/drawingml/2006/main" noChangeAspect="1"/>
             </wp:cNvGraphicFramePr>
@@ -5391,7 +5025,7 @@
               <a:graphicData uri="http://schemas.openxmlformats.org/drawingml/2006/picture">
                 <pic:pic xmlns:pic="http://schemas.openxmlformats.org/drawingml/2006/picture">
                   <pic:nvPicPr>
-                    <pic:cNvPr id="0" name="Picture 9"/>
+                    <pic:cNvPr id="0" name="Picture 10"/>
                     <pic:cNvPicPr>
                       <a:picLocks noChangeAspect="1" noChangeArrowheads="1"/>
                     </pic:cNvPicPr>
@@ -5429,66 +5063,6 @@
         </w:drawing>
       </w:r>
     </w:p>
-    <w:p>
-      <w:r>
-        <w:t>Gameplay Mobile</w:t>
-      </w:r>
-    </w:p>
-    <w:p>
-      <w:r>
-        <w:rPr>
-          <w:noProof/>
-        </w:rPr>
-        <w:drawing>
-          <wp:inline distT="0" distB="0" distL="0" distR="0" wp14:anchorId="085E4690" wp14:editId="1AE9ACD8">
-            <wp:extent cx="5943600" cy="3343275"/>
-            <wp:effectExtent l="0" t="0" r="0" b="9525"/>
-            <wp:docPr id="9" name="Picture 9"/>
-            <wp:cNvGraphicFramePr>
-              <a:graphicFrameLocks xmlns:a="http://schemas.openxmlformats.org/drawingml/2006/main" noChangeAspect="1"/>
-            </wp:cNvGraphicFramePr>
-            <a:graphic xmlns:a="http://schemas.openxmlformats.org/drawingml/2006/main">
-              <a:graphicData uri="http://schemas.openxmlformats.org/drawingml/2006/picture">
-                <pic:pic xmlns:pic="http://schemas.openxmlformats.org/drawingml/2006/picture">
-                  <pic:nvPicPr>
-                    <pic:cNvPr id="0" name="Picture 10"/>
-                    <pic:cNvPicPr>
-                      <a:picLocks noChangeAspect="1" noChangeArrowheads="1"/>
-                    </pic:cNvPicPr>
-                  </pic:nvPicPr>
-                  <pic:blipFill>
-                    <a:blip r:embed="rId16">
-                      <a:extLst>
-                        <a:ext uri="{28A0092B-C50C-407E-A947-70E740481C1C}">
-                          <a14:useLocalDpi xmlns:a14="http://schemas.microsoft.com/office/drawing/2010/main" val="0"/>
-                        </a:ext>
-                      </a:extLst>
-                    </a:blip>
-                    <a:srcRect/>
-                    <a:stretch>
-                      <a:fillRect/>
-                    </a:stretch>
-                  </pic:blipFill>
-                  <pic:spPr bwMode="auto">
-                    <a:xfrm>
-                      <a:off x="0" y="0"/>
-                      <a:ext cx="5943600" cy="3343275"/>
-                    </a:xfrm>
-                    <a:prstGeom prst="rect">
-                      <a:avLst/>
-                    </a:prstGeom>
-                    <a:noFill/>
-                    <a:ln>
-                      <a:noFill/>
-                    </a:ln>
-                  </pic:spPr>
-                </pic:pic>
-              </a:graphicData>
-            </a:graphic>
-          </wp:inline>
-        </w:drawing>
-      </w:r>
-    </w:p>
     <w:p/>
     <w:p>
       <w:pPr>
@@ -5498,18 +5072,18 @@
           <w:numId w:val="4"/>
         </w:numPr>
       </w:pPr>
-      <w:bookmarkStart w:id="26" w:name="_Toc49774307"/>
+      <w:bookmarkStart w:id="27" w:name="_Toc49774307"/>
       <w:r>
         <w:lastRenderedPageBreak/>
         <w:t>Progress report and feedback Meeting Minutes</w:t>
       </w:r>
-      <w:bookmarkEnd w:id="26"/>
+      <w:bookmarkEnd w:id="27"/>
     </w:p>
     <w:p>
       <w:pPr>
         <w:pStyle w:val="Heading2"/>
       </w:pPr>
-      <w:bookmarkStart w:id="27" w:name="_Toc49774309"/>
+      <w:bookmarkStart w:id="28" w:name="_Toc49774309"/>
       <w:r>
         <w:t>Wednesday 9</w:t>
       </w:r>
@@ -5522,7 +5096,7 @@
       <w:r>
         <w:t xml:space="preserve"> September</w:t>
       </w:r>
-      <w:bookmarkEnd w:id="27"/>
+      <w:bookmarkEnd w:id="28"/>
     </w:p>
     <w:p>
       <w:r>
@@ -5624,7 +5198,7 @@
       <w:pPr>
         <w:pStyle w:val="Heading2"/>
       </w:pPr>
-      <w:bookmarkStart w:id="28" w:name="_Toc49774310"/>
+      <w:bookmarkStart w:id="29" w:name="_Toc49774310"/>
       <w:r>
         <w:t>Thursday 10</w:t>
       </w:r>
@@ -5637,7 +5211,7 @@
       <w:r>
         <w:t xml:space="preserve"> September</w:t>
       </w:r>
-      <w:bookmarkEnd w:id="28"/>
+      <w:bookmarkEnd w:id="29"/>
     </w:p>
     <w:p>
       <w:r>
@@ -5784,7 +5358,7 @@
       <w:pPr>
         <w:pStyle w:val="Heading2"/>
       </w:pPr>
-      <w:bookmarkStart w:id="29" w:name="_Toc49774311"/>
+      <w:bookmarkStart w:id="30" w:name="_Toc49774311"/>
       <w:r>
         <w:t>Friday 11</w:t>
       </w:r>
@@ -5797,7 +5371,7 @@
       <w:r>
         <w:t xml:space="preserve"> September</w:t>
       </w:r>
-      <w:bookmarkEnd w:id="29"/>
+      <w:bookmarkEnd w:id="30"/>
     </w:p>
     <w:p>
       <w:r>
@@ -5851,8 +5425,6 @@
       <w:r>
         <w:t>Added comments and tooltips to most scripts.</w:t>
       </w:r>
-      <w:bookmarkStart w:id="30" w:name="_GoBack"/>
-      <w:bookmarkEnd w:id="30"/>
     </w:p>
     <w:p>
       <w:r>
@@ -5943,12 +5515,12 @@
     <w:p/>
     <w:p/>
     <w:sectPr>
-      <w:headerReference w:type="even" r:id="rId17"/>
-      <w:headerReference w:type="default" r:id="rId18"/>
-      <w:footerReference w:type="even" r:id="rId19"/>
-      <w:footerReference w:type="default" r:id="rId20"/>
-      <w:headerReference w:type="first" r:id="rId21"/>
-      <w:footerReference w:type="first" r:id="rId22"/>
+      <w:headerReference w:type="even" r:id="rId16"/>
+      <w:headerReference w:type="default" r:id="rId17"/>
+      <w:footerReference w:type="even" r:id="rId18"/>
+      <w:footerReference w:type="default" r:id="rId19"/>
+      <w:headerReference w:type="first" r:id="rId20"/>
+      <w:footerReference w:type="first" r:id="rId21"/>
       <w:pgSz w:w="12240" w:h="15840"/>
       <w:pgMar w:top="1440" w:right="1440" w:bottom="1440" w:left="1440" w:header="720" w:footer="720" w:gutter="0"/>
       <w:pgNumType w:start="0"/>
@@ -7471,7 +7043,7 @@
       </w:pPr>
     </w:pPrDefault>
   </w:docDefaults>
-  <w:latentStyles w:defLockedState="0" w:defUIPriority="99" w:defSemiHidden="0" w:defUnhideWhenUsed="0" w:defQFormat="0" w:count="375">
+  <w:latentStyles w:defLockedState="0" w:defUIPriority="99" w:defSemiHidden="0" w:defUnhideWhenUsed="0" w:defQFormat="0" w:count="376">
     <w:lsdException w:name="Normal" w:uiPriority="0" w:qFormat="1"/>
     <w:lsdException w:name="heading 1" w:uiPriority="9" w:qFormat="1"/>
     <w:lsdException w:name="heading 2" w:semiHidden="1" w:uiPriority="9" w:unhideWhenUsed="1" w:qFormat="1"/>
@@ -7577,7 +7149,6 @@
     <w:lsdException w:name="HTML Sample" w:semiHidden="1" w:unhideWhenUsed="1"/>
     <w:lsdException w:name="HTML Typewriter" w:semiHidden="1" w:unhideWhenUsed="1"/>
     <w:lsdException w:name="HTML Variable" w:semiHidden="1" w:unhideWhenUsed="1"/>
-    <w:lsdException w:name="Normal Table" w:semiHidden="1" w:unhideWhenUsed="1"/>
     <w:lsdException w:name="annotation subject" w:semiHidden="1" w:unhideWhenUsed="1"/>
     <w:lsdException w:name="No List" w:semiHidden="1" w:unhideWhenUsed="1"/>
     <w:lsdException w:name="Outline List 1" w:semiHidden="1" w:unhideWhenUsed="1"/>
@@ -7624,10 +7195,8 @@
     <w:lsdException w:name="Table Subtle 2" w:semiHidden="1" w:unhideWhenUsed="1"/>
     <w:lsdException w:name="Table Web 1" w:semiHidden="1" w:unhideWhenUsed="1"/>
     <w:lsdException w:name="Table Web 2" w:semiHidden="1" w:unhideWhenUsed="1"/>
-    <w:lsdException w:name="Table Web 3" w:semiHidden="1" w:unhideWhenUsed="1"/>
     <w:lsdException w:name="Balloon Text" w:semiHidden="1" w:unhideWhenUsed="1"/>
     <w:lsdException w:name="Table Grid" w:uiPriority="39"/>
-    <w:lsdException w:name="Table Theme" w:semiHidden="1" w:unhideWhenUsed="1"/>
     <w:lsdException w:name="Placeholder Text" w:semiHidden="1"/>
     <w:lsdException w:name="No Spacing" w:uiPriority="1" w:qFormat="1"/>
     <w:lsdException w:name="Light Shading" w:uiPriority="60"/>
@@ -7847,6 +7416,7 @@
     <w:lsdException w:name="Smart Hyperlink" w:semiHidden="1" w:unhideWhenUsed="1"/>
     <w:lsdException w:name="Hashtag" w:semiHidden="1" w:unhideWhenUsed="1"/>
     <w:lsdException w:name="Unresolved Mention" w:semiHidden="1" w:unhideWhenUsed="1"/>
+    <w:lsdException w:name="Smart Link" w:semiHidden="1" w:unhideWhenUsed="1"/>
   </w:latentStyles>
   <w:style w:type="paragraph" w:default="1" w:styleId="Normal">
     <w:name w:val="Normal"/>
@@ -8518,6 +8088,12 @@
 </file>
 
 <file path=customXml/item2.xml><?xml version="1.0" encoding="utf-8"?>
+<p:properties xmlns:p="http://schemas.microsoft.com/office/2006/metadata/properties" xmlns:xsi="http://www.w3.org/2001/XMLSchema-instance" xmlns:pc="http://schemas.microsoft.com/office/infopath/2007/PartnerControls">
+  <documentManagement/>
+</p:properties>
+</file>
+
+<file path=customXml/item3.xml><?xml version="1.0" encoding="utf-8"?>
 <ct:contentTypeSchema xmlns:ct="http://schemas.microsoft.com/office/2006/metadata/contentType" xmlns:ma="http://schemas.microsoft.com/office/2006/metadata/properties/metaAttributes" ct:_="" ma:_="" ma:contentTypeName="Document" ma:contentTypeID="0x01010074F10D0031F0BF458937D03CD959F800" ma:contentTypeVersion="7" ma:contentTypeDescription="Create a new document." ma:contentTypeScope="" ma:versionID="cd5dc5177ce39f5eefd2d36a9017b873">
   <xsd:schema xmlns:xsd="http://www.w3.org/2001/XMLSchema" xmlns:xs="http://www.w3.org/2001/XMLSchema" xmlns:p="http://schemas.microsoft.com/office/2006/metadata/properties" xmlns:ns2="d3e75b01-560b-433b-b252-2f7f4dd541a7" targetNamespace="http://schemas.microsoft.com/office/2006/metadata/properties" ma:root="true" ma:fieldsID="78457aa718daa4f1f188928f54b95684" ns2:_="">
     <xsd:import namespace="d3e75b01-560b-433b-b252-2f7f4dd541a7"/>
@@ -8681,12 +8257,6 @@
 </ct:contentTypeSchema>
 </file>
 
-<file path=customXml/item3.xml><?xml version="1.0" encoding="utf-8"?>
-<p:properties xmlns:p="http://schemas.microsoft.com/office/2006/metadata/properties" xmlns:xsi="http://www.w3.org/2001/XMLSchema-instance" xmlns:pc="http://schemas.microsoft.com/office/infopath/2007/PartnerControls">
-  <documentManagement/>
-</p:properties>
-</file>
-
 <file path=customXml/item4.xml><?xml version="1.0" encoding="utf-8"?>
 <b:Sources xmlns:b="http://schemas.openxmlformats.org/officeDocument/2006/bibliography" xmlns="http://schemas.openxmlformats.org/officeDocument/2006/bibliography" SelectedStyle="\APASixthEditionOfficeOnline.xsl" StyleName="APA" Version="6"/>
 </file>
@@ -8700,6 +8270,15 @@
 </file>
 
 <file path=customXml/itemProps2.xml><?xml version="1.0" encoding="utf-8"?>
+<ds:datastoreItem xmlns:ds="http://schemas.openxmlformats.org/officeDocument/2006/customXml" ds:itemID="{071FDEA6-ED5E-46A7-95B6-1C51358923E8}">
+  <ds:schemaRefs>
+    <ds:schemaRef ds:uri="http://schemas.microsoft.com/office/2006/metadata/properties"/>
+    <ds:schemaRef ds:uri="http://schemas.microsoft.com/office/infopath/2007/PartnerControls"/>
+  </ds:schemaRefs>
+</ds:datastoreItem>
+</file>
+
+<file path=customXml/itemProps3.xml><?xml version="1.0" encoding="utf-8"?>
 <ds:datastoreItem xmlns:ds="http://schemas.openxmlformats.org/officeDocument/2006/customXml" ds:itemID="{84FE7808-B688-48F8-AF1F-BC6ABC3FAE52}">
   <ds:schemaRefs>
     <ds:schemaRef ds:uri="http://schemas.microsoft.com/office/2006/metadata/contentType"/>
@@ -8717,17 +8296,8 @@
 </ds:datastoreItem>
 </file>
 
-<file path=customXml/itemProps3.xml><?xml version="1.0" encoding="utf-8"?>
-<ds:datastoreItem xmlns:ds="http://schemas.openxmlformats.org/officeDocument/2006/customXml" ds:itemID="{071FDEA6-ED5E-46A7-95B6-1C51358923E8}">
-  <ds:schemaRefs>
-    <ds:schemaRef ds:uri="http://schemas.microsoft.com/office/2006/metadata/properties"/>
-    <ds:schemaRef ds:uri="http://schemas.microsoft.com/office/infopath/2007/PartnerControls"/>
-  </ds:schemaRefs>
-</ds:datastoreItem>
-</file>
-
 <file path=customXml/itemProps4.xml><?xml version="1.0" encoding="utf-8"?>
-<ds:datastoreItem xmlns:ds="http://schemas.openxmlformats.org/officeDocument/2006/customXml" ds:itemID="{A00A54F5-6C6D-4196-967D-51EE48554046}">
+<ds:datastoreItem xmlns:ds="http://schemas.openxmlformats.org/officeDocument/2006/customXml" ds:itemID="{67810BC4-33FC-45A0-A81F-2F7C3CC049B4}">
   <ds:schemaRefs>
     <ds:schemaRef ds:uri="http://schemas.openxmlformats.org/officeDocument/2006/bibliography"/>
   </ds:schemaRefs>

</xml_diff>

<commit_message>
Made the web build dramatically smaller.
</commit_message>
<xml_diff>
--- a/CrossPlatformDevelopment - Design Document Ryan.docx
+++ b/CrossPlatformDevelopment - Design Document Ryan.docx
@@ -1116,12 +1116,7 @@
               <w:t>rd</w:t>
             </w:r>
             <w:r>
-              <w:t xml:space="preserve"> party</w:t>
-            </w:r>
-            <w:bookmarkStart w:id="1" w:name="_GoBack"/>
-            <w:bookmarkEnd w:id="1"/>
-            <w:r>
-              <w:t xml:space="preserve"> assets and filled them out.</w:t>
+              <w:t xml:space="preserve"> party assets and filled them out.</w:t>
             </w:r>
           </w:p>
         </w:tc>
@@ -1131,55 +1126,48 @@
           <w:tcPr>
             <w:tcW w:w="1696" w:type="dxa"/>
           </w:tcPr>
-          <w:p/>
+          <w:p>
+            <w:r>
+              <w:t>1.0.0</w:t>
+            </w:r>
+          </w:p>
         </w:tc>
         <w:tc>
           <w:tcPr>
             <w:tcW w:w="1560" w:type="dxa"/>
           </w:tcPr>
-          <w:p/>
+          <w:p>
+            <w:r>
+              <w:t>Ryan</w:t>
+            </w:r>
+          </w:p>
         </w:tc>
         <w:tc>
           <w:tcPr>
             <w:tcW w:w="1701" w:type="dxa"/>
           </w:tcPr>
-          <w:p/>
+          <w:p>
+            <w:r>
+              <w:t>18/09/2020</w:t>
+            </w:r>
+          </w:p>
         </w:tc>
         <w:tc>
           <w:tcPr>
             <w:tcW w:w="4393" w:type="dxa"/>
           </w:tcPr>
-          <w:p/>
-        </w:tc>
-      </w:tr>
-      <w:tr>
-        <w:tc>
-          <w:tcPr>
-            <w:tcW w:w="1696" w:type="dxa"/>
-          </w:tcPr>
-          <w:p/>
-        </w:tc>
-        <w:tc>
-          <w:tcPr>
-            <w:tcW w:w="1560" w:type="dxa"/>
-          </w:tcPr>
-          <w:p/>
-        </w:tc>
-        <w:tc>
-          <w:tcPr>
-            <w:tcW w:w="1701" w:type="dxa"/>
-          </w:tcPr>
-          <w:p/>
-        </w:tc>
-        <w:tc>
-          <w:tcPr>
-            <w:tcW w:w="4393" w:type="dxa"/>
-          </w:tcPr>
-          <w:p/>
+          <w:p>
+            <w:r>
+              <w:t>Initial submit.</w:t>
+            </w:r>
+          </w:p>
         </w:tc>
       </w:tr>
     </w:tbl>
-    <w:p/>
+    <w:p>
+      <w:bookmarkStart w:id="1" w:name="_GoBack"/>
+      <w:bookmarkEnd w:id="1"/>
+    </w:p>
     <w:sdt>
       <w:sdtPr>
         <w:rPr>
@@ -1406,7 +1394,7 @@
                 <w:noProof/>
                 <w:webHidden/>
               </w:rPr>
-              <w:t>3</w:t>
+              <w:t>4</w:t>
             </w:r>
             <w:r>
               <w:rPr>
@@ -1492,7 +1480,7 @@
                 <w:noProof/>
                 <w:webHidden/>
               </w:rPr>
-              <w:t>3</w:t>
+              <w:t>4</w:t>
             </w:r>
             <w:r>
               <w:rPr>
@@ -1578,7 +1566,7 @@
                 <w:noProof/>
                 <w:webHidden/>
               </w:rPr>
-              <w:t>3</w:t>
+              <w:t>4</w:t>
             </w:r>
             <w:r>
               <w:rPr>
@@ -1664,7 +1652,7 @@
                 <w:noProof/>
                 <w:webHidden/>
               </w:rPr>
-              <w:t>3</w:t>
+              <w:t>4</w:t>
             </w:r>
             <w:r>
               <w:rPr>
@@ -1750,7 +1738,7 @@
                 <w:noProof/>
                 <w:webHidden/>
               </w:rPr>
-              <w:t>3</w:t>
+              <w:t>4</w:t>
             </w:r>
             <w:r>
               <w:rPr>
@@ -1836,7 +1824,7 @@
                 <w:noProof/>
                 <w:webHidden/>
               </w:rPr>
-              <w:t>3</w:t>
+              <w:t>4</w:t>
             </w:r>
             <w:r>
               <w:rPr>
@@ -1922,7 +1910,7 @@
                 <w:noProof/>
                 <w:webHidden/>
               </w:rPr>
-              <w:t>3</w:t>
+              <w:t>4</w:t>
             </w:r>
             <w:r>
               <w:rPr>
@@ -2008,7 +1996,7 @@
                 <w:noProof/>
                 <w:webHidden/>
               </w:rPr>
-              <w:t>3</w:t>
+              <w:t>4</w:t>
             </w:r>
             <w:r>
               <w:rPr>
@@ -2094,7 +2082,7 @@
                 <w:noProof/>
                 <w:webHidden/>
               </w:rPr>
-              <w:t>4</w:t>
+              <w:t>5</w:t>
             </w:r>
             <w:r>
               <w:rPr>
@@ -2180,7 +2168,7 @@
                 <w:noProof/>
                 <w:webHidden/>
               </w:rPr>
-              <w:t>4</w:t>
+              <w:t>5</w:t>
             </w:r>
             <w:r>
               <w:rPr>
@@ -2266,7 +2254,7 @@
                 <w:noProof/>
                 <w:webHidden/>
               </w:rPr>
-              <w:t>4</w:t>
+              <w:t>5</w:t>
             </w:r>
             <w:r>
               <w:rPr>
@@ -2336,7 +2324,7 @@
                 <w:noProof/>
                 <w:webHidden/>
               </w:rPr>
-              <w:t>4</w:t>
+              <w:t>5</w:t>
             </w:r>
             <w:r>
               <w:rPr>
@@ -2406,7 +2394,7 @@
                 <w:noProof/>
                 <w:webHidden/>
               </w:rPr>
-              <w:t>4</w:t>
+              <w:t>5</w:t>
             </w:r>
             <w:r>
               <w:rPr>
@@ -2476,7 +2464,7 @@
                 <w:noProof/>
                 <w:webHidden/>
               </w:rPr>
-              <w:t>4</w:t>
+              <w:t>5</w:t>
             </w:r>
             <w:r>
               <w:rPr>
@@ -2562,7 +2550,7 @@
                 <w:noProof/>
                 <w:webHidden/>
               </w:rPr>
-              <w:t>4</w:t>
+              <w:t>6</w:t>
             </w:r>
             <w:r>
               <w:rPr>
@@ -2648,7 +2636,7 @@
                 <w:noProof/>
                 <w:webHidden/>
               </w:rPr>
-              <w:t>5</w:t>
+              <w:t>6</w:t>
             </w:r>
             <w:r>
               <w:rPr>
@@ -2734,7 +2722,7 @@
                 <w:noProof/>
                 <w:webHidden/>
               </w:rPr>
-              <w:t>5</w:t>
+              <w:t>6</w:t>
             </w:r>
             <w:r>
               <w:rPr>
@@ -2807,20 +2795,16 @@
                 <w:noProof/>
                 <w:webHidden/>
               </w:rPr>
-            </w:r>
-            <w:r>
-              <w:rPr>
-                <w:noProof/>
-                <w:webHidden/>
-              </w:rPr>
               <w:fldChar w:fldCharType="separate"/>
             </w:r>
             <w:r>
               <w:rPr>
-                <w:noProof/>
-                <w:webHidden/>
-              </w:rPr>
-              <w:t>5</w:t>
+                <w:b/>
+                <w:bCs/>
+                <w:noProof/>
+                <w:webHidden/>
+              </w:rPr>
+              <w:t>Error! Bookmark not defined.</w:t>
             </w:r>
             <w:r>
               <w:rPr>
@@ -2906,7 +2890,7 @@
                 <w:noProof/>
                 <w:webHidden/>
               </w:rPr>
-              <w:t>5</w:t>
+              <w:t>6</w:t>
             </w:r>
             <w:r>
               <w:rPr>
@@ -2992,7 +2976,7 @@
                 <w:noProof/>
                 <w:webHidden/>
               </w:rPr>
-              <w:t>5</w:t>
+              <w:t>6</w:t>
             </w:r>
             <w:r>
               <w:rPr>
@@ -3078,7 +3062,7 @@
                 <w:noProof/>
                 <w:webHidden/>
               </w:rPr>
-              <w:t>5</w:t>
+              <w:t>6</w:t>
             </w:r>
             <w:r>
               <w:rPr>
@@ -3164,7 +3148,7 @@
                 <w:noProof/>
                 <w:webHidden/>
               </w:rPr>
-              <w:t>5</w:t>
+              <w:t>7</w:t>
             </w:r>
             <w:r>
               <w:rPr>
@@ -3250,7 +3234,7 @@
                 <w:noProof/>
                 <w:webHidden/>
               </w:rPr>
-              <w:t>5</w:t>
+              <w:t>7</w:t>
             </w:r>
             <w:r>
               <w:rPr>
@@ -3323,20 +3307,16 @@
                 <w:noProof/>
                 <w:webHidden/>
               </w:rPr>
-            </w:r>
-            <w:r>
-              <w:rPr>
-                <w:noProof/>
-                <w:webHidden/>
-              </w:rPr>
               <w:fldChar w:fldCharType="separate"/>
             </w:r>
             <w:r>
               <w:rPr>
-                <w:noProof/>
-                <w:webHidden/>
-              </w:rPr>
-              <w:t>5</w:t>
+                <w:b/>
+                <w:bCs/>
+                <w:noProof/>
+                <w:webHidden/>
+              </w:rPr>
+              <w:t>Error! Bookmark not defined.</w:t>
             </w:r>
             <w:r>
               <w:rPr>
@@ -3422,7 +3402,7 @@
                 <w:noProof/>
                 <w:webHidden/>
               </w:rPr>
-              <w:t>5</w:t>
+              <w:t>7</w:t>
             </w:r>
             <w:r>
               <w:rPr>
@@ -3508,7 +3488,7 @@
                 <w:noProof/>
                 <w:webHidden/>
               </w:rPr>
-              <w:t>6</w:t>
+              <w:t>9</w:t>
             </w:r>
             <w:r>
               <w:rPr>
@@ -3580,20 +3560,16 @@
                 <w:noProof/>
                 <w:webHidden/>
               </w:rPr>
-            </w:r>
-            <w:r>
-              <w:rPr>
-                <w:noProof/>
-                <w:webHidden/>
-              </w:rPr>
               <w:fldChar w:fldCharType="separate"/>
             </w:r>
             <w:r>
               <w:rPr>
-                <w:noProof/>
-                <w:webHidden/>
-              </w:rPr>
-              <w:t>6</w:t>
+                <w:b/>
+                <w:bCs/>
+                <w:noProof/>
+                <w:webHidden/>
+              </w:rPr>
+              <w:t>Error! Bookmark not defined.</w:t>
             </w:r>
             <w:r>
               <w:rPr>
@@ -3678,7 +3654,7 @@
                 <w:noProof/>
                 <w:webHidden/>
               </w:rPr>
-              <w:t>6</w:t>
+              <w:t>9</w:t>
             </w:r>
             <w:r>
               <w:rPr>
@@ -3763,7 +3739,7 @@
                 <w:noProof/>
                 <w:webHidden/>
               </w:rPr>
-              <w:t>6</w:t>
+              <w:t>9</w:t>
             </w:r>
             <w:r>
               <w:rPr>
@@ -3848,7 +3824,7 @@
                 <w:noProof/>
                 <w:webHidden/>
               </w:rPr>
-              <w:t>7</w:t>
+              <w:t>9</w:t>
             </w:r>
             <w:r>
               <w:rPr>
@@ -5590,8 +5566,12 @@
       </w:r>
     </w:p>
     <w:p/>
-    <w:p>
-      <w:r>
+    <w:p/>
+    <w:p/>
+    <w:p/>
+    <w:p>
+      <w:r>
+        <w:lastRenderedPageBreak/>
         <w:t>Gameplay</w:t>
       </w:r>
     </w:p>
@@ -5600,7 +5580,6 @@
         <w:rPr>
           <w:noProof/>
         </w:rPr>
-        <w:lastRenderedPageBreak/>
         <w:drawing>
           <wp:inline distT="0" distB="0" distL="0" distR="0" wp14:anchorId="105F0F63" wp14:editId="4E627026">
             <wp:extent cx="5943600" cy="3343275"/>
@@ -9200,7 +9179,7 @@
 </file>
 
 <file path=customXml/itemProps5.xml><?xml version="1.0" encoding="utf-8"?>
-<ds:datastoreItem xmlns:ds="http://schemas.openxmlformats.org/officeDocument/2006/customXml" ds:itemID="{5BB9B5A7-7A74-4102-8455-01CBA6D7B591}">
+<ds:datastoreItem xmlns:ds="http://schemas.openxmlformats.org/officeDocument/2006/customXml" ds:itemID="{30513997-562A-44CF-8080-5182E5E7F2A5}">
   <ds:schemaRefs>
     <ds:schemaRef ds:uri="http://schemas.openxmlformats.org/officeDocument/2006/bibliography"/>
   </ds:schemaRefs>

</xml_diff>